<commit_message>
SDD updated with parser section
</commit_message>
<xml_diff>
--- a/SDD/SDD.docx
+++ b/SDD/SDD.docx
@@ -25,7 +25,7 @@
         <w:rPr>
           <w:rFonts w:ascii="Times New Roman" w:hAnsi="Times New Roman" w:cs="Times New Roman"/>
         </w:rPr>
-        <w:t>1/27/19</w:t>
+        <w:t>2/15/19</w:t>
       </w:r>
     </w:p>
     <w:p>
@@ -162,7 +162,26 @@
         <w:rPr>
           <w:rFonts w:ascii="Times New Roman" w:hAnsi="Times New Roman" w:cs="Times New Roman"/>
         </w:rPr>
-        <w:t>4. Version history</w:t>
+        <w:t>4. Parser</w:t>
+      </w:r>
+    </w:p>
+    <w:p>
+      <w:pPr>
+        <w:rPr>
+          <w:rFonts w:ascii="Times New Roman" w:hAnsi="Times New Roman" w:cs="Times New Roman"/>
+        </w:rPr>
+      </w:pPr>
+      <w:r>
+        <w:rPr>
+          <w:rFonts w:ascii="Times New Roman" w:hAnsi="Times New Roman" w:cs="Times New Roman"/>
+        </w:rPr>
+        <w:t>5</w:t>
+      </w:r>
+      <w:r>
+        <w:rPr>
+          <w:rFonts w:ascii="Times New Roman" w:hAnsi="Times New Roman" w:cs="Times New Roman"/>
+        </w:rPr>
+        <w:t>. Version history</w:t>
       </w:r>
     </w:p>
     <w:p>
@@ -250,7 +269,47 @@
           <w:color w:val="000000" w:themeColor="text1"/>
           <w:shd w:val="clear" w:color="auto" w:fill="FFFFFF"/>
         </w:rPr>
-        <w:t xml:space="preserve">. Currently the scanner is only part created for now. </w:t>
+        <w:t xml:space="preserve">. Currently </w:t>
+      </w:r>
+      <w:r>
+        <w:rPr>
+          <w:rFonts w:ascii="Times New Roman" w:eastAsia="Times New Roman" w:hAnsi="Times New Roman" w:cs="Times New Roman"/>
+          <w:color w:val="000000" w:themeColor="text1"/>
+          <w:shd w:val="clear" w:color="auto" w:fill="FFFFFF"/>
+        </w:rPr>
+        <w:t xml:space="preserve">only </w:t>
+      </w:r>
+      <w:r>
+        <w:rPr>
+          <w:rFonts w:ascii="Times New Roman" w:eastAsia="Times New Roman" w:hAnsi="Times New Roman" w:cs="Times New Roman"/>
+          <w:color w:val="000000" w:themeColor="text1"/>
+          <w:shd w:val="clear" w:color="auto" w:fill="FFFFFF"/>
+        </w:rPr>
+        <w:t xml:space="preserve">the scanner </w:t>
+      </w:r>
+      <w:r>
+        <w:rPr>
+          <w:rFonts w:ascii="Times New Roman" w:eastAsia="Times New Roman" w:hAnsi="Times New Roman" w:cs="Times New Roman"/>
+          <w:color w:val="000000" w:themeColor="text1"/>
+          <w:shd w:val="clear" w:color="auto" w:fill="FFFFFF"/>
+        </w:rPr>
+        <w:t>and recognizer have been created</w:t>
+      </w:r>
+      <w:r>
+        <w:rPr>
+          <w:rFonts w:ascii="Times New Roman" w:eastAsia="Times New Roman" w:hAnsi="Times New Roman" w:cs="Times New Roman"/>
+          <w:color w:val="000000" w:themeColor="text1"/>
+          <w:shd w:val="clear" w:color="auto" w:fill="FFFFFF"/>
+        </w:rPr>
+        <w:t>.</w:t>
+      </w:r>
+      <w:r>
+        <w:rPr>
+          <w:rFonts w:ascii="Times New Roman" w:eastAsia="Times New Roman" w:hAnsi="Times New Roman" w:cs="Times New Roman"/>
+          <w:color w:val="000000" w:themeColor="text1"/>
+          <w:shd w:val="clear" w:color="auto" w:fill="FFFFFF"/>
+        </w:rPr>
+        <w:t xml:space="preserve"> </w:t>
       </w:r>
       <w:r>
         <w:rPr>
@@ -472,7 +531,50 @@
         <w:rPr>
           <w:rFonts w:ascii="Times New Roman" w:hAnsi="Times New Roman" w:cs="Times New Roman"/>
         </w:rPr>
-        <w:t xml:space="preserve"> one being implemented is the scanner. </w:t>
+        <w:t xml:space="preserve"> one being implemented is the scanner</w:t>
+      </w:r>
+      <w:r>
+        <w:rPr>
+          <w:rFonts w:ascii="Times New Roman" w:hAnsi="Times New Roman" w:cs="Times New Roman"/>
+        </w:rPr>
+        <w:t>. The 2</w:t>
+      </w:r>
+      <w:r>
+        <w:rPr>
+          <w:rFonts w:ascii="Times New Roman" w:hAnsi="Times New Roman" w:cs="Times New Roman"/>
+          <w:vertAlign w:val="superscript"/>
+        </w:rPr>
+        <w:t>nd</w:t>
+      </w:r>
+      <w:r>
+        <w:rPr>
+          <w:rFonts w:ascii="Times New Roman" w:hAnsi="Times New Roman" w:cs="Times New Roman"/>
+        </w:rPr>
+        <w:t xml:space="preserve"> part being the parser but before the parser is created, we will create a </w:t>
+      </w:r>
+      <w:r>
+        <w:rPr>
+          <w:rFonts w:ascii="Times New Roman" w:eastAsia="Times New Roman" w:hAnsi="Times New Roman" w:cs="Times New Roman"/>
+          <w:color w:val="000000" w:themeColor="text1"/>
+          <w:shd w:val="clear" w:color="auto" w:fill="FFFFFF"/>
+        </w:rPr>
+        <w:t>recognizer</w:t>
+      </w:r>
+      <w:r>
+        <w:rPr>
+          <w:rFonts w:ascii="Times New Roman" w:eastAsia="Times New Roman" w:hAnsi="Times New Roman" w:cs="Times New Roman"/>
+          <w:color w:val="000000" w:themeColor="text1"/>
+          <w:shd w:val="clear" w:color="auto" w:fill="FFFFFF"/>
+        </w:rPr>
+        <w:t xml:space="preserve"> class which determines if user input is</w:t>
+      </w:r>
+      <w:r>
+        <w:rPr>
+          <w:rFonts w:ascii="Times New Roman" w:eastAsia="Times New Roman" w:hAnsi="Times New Roman" w:cs="Times New Roman"/>
+          <w:color w:val="000000" w:themeColor="text1"/>
+          <w:shd w:val="clear" w:color="auto" w:fill="FFFFFF"/>
+        </w:rPr>
+        <w:t xml:space="preserve"> a valid pascal program. </w:t>
       </w:r>
     </w:p>
     <w:p>
@@ -1216,13 +1318,7 @@
         <w:rPr>
           <w:rFonts w:ascii="Times New Roman" w:eastAsia="Times New Roman" w:hAnsi="Times New Roman" w:cs="Times New Roman"/>
         </w:rPr>
-        <w:t xml:space="preserve"> , &lt;, or &lt;</w:t>
-      </w:r>
-      <w:r>
-        <w:rPr>
-          <w:rFonts w:ascii="Times New Roman" w:eastAsia="Times New Roman" w:hAnsi="Times New Roman" w:cs="Times New Roman"/>
-        </w:rPr>
-        <w:t xml:space="preserve"> is read in go to </w:t>
+        <w:t xml:space="preserve"> , &lt;, or &lt; is read in go to </w:t>
       </w:r>
       <w:proofErr w:type="spellStart"/>
       <w:r>
@@ -1270,26 +1366,13 @@
         <w:ind w:firstLine="720"/>
         <w:rPr>
           <w:rFonts w:ascii="Times New Roman" w:hAnsi="Times New Roman" w:cs="Times New Roman"/>
-          <w:b/>
-        </w:rPr>
-      </w:pPr>
-      <w:r>
-        <w:rPr>
-          <w:rFonts w:ascii="Times New Roman" w:hAnsi="Times New Roman" w:cs="Times New Roman"/>
-        </w:rPr>
-        <w:t xml:space="preserve">The scanner </w:t>
-      </w:r>
-      <w:r>
-        <w:rPr>
-          <w:rFonts w:ascii="Times New Roman" w:hAnsi="Times New Roman" w:cs="Times New Roman"/>
-        </w:rPr>
-        <w:t>was</w:t>
-      </w:r>
-      <w:r>
-        <w:rPr>
-          <w:rFonts w:ascii="Times New Roman" w:hAnsi="Times New Roman" w:cs="Times New Roman"/>
-        </w:rPr>
-        <w:t xml:space="preserve"> created using the </w:t>
+        </w:rPr>
+      </w:pPr>
+      <w:r>
+        <w:rPr>
+          <w:rFonts w:ascii="Times New Roman" w:hAnsi="Times New Roman" w:cs="Times New Roman"/>
+        </w:rPr>
+        <w:t xml:space="preserve">The scanner was created using the </w:t>
       </w:r>
       <w:proofErr w:type="spellStart"/>
       <w:r>
@@ -1310,19 +1393,7 @@
         <w:rPr>
           <w:rFonts w:ascii="Times New Roman" w:hAnsi="Times New Roman" w:cs="Times New Roman"/>
         </w:rPr>
-        <w:t>jf</w:t>
-      </w:r>
-      <w:r>
-        <w:rPr>
-          <w:rFonts w:ascii="Times New Roman" w:hAnsi="Times New Roman" w:cs="Times New Roman"/>
-        </w:rPr>
-        <w:t>le</w:t>
-      </w:r>
-      <w:r>
-        <w:rPr>
-          <w:rFonts w:ascii="Times New Roman" w:hAnsi="Times New Roman" w:cs="Times New Roman"/>
-        </w:rPr>
-        <w:t>x</w:t>
+        <w:t>jflex</w:t>
       </w:r>
       <w:proofErr w:type="spellEnd"/>
       <w:r>
@@ -1357,13 +1428,7 @@
         <w:rPr>
           <w:rFonts w:ascii="Times New Roman" w:hAnsi="Times New Roman" w:cs="Times New Roman"/>
         </w:rPr>
-        <w:t xml:space="preserve"> java file contains the list of all of the lexemes followed by their representing token type</w:t>
-      </w:r>
-      <w:r>
-        <w:rPr>
-          <w:rFonts w:ascii="Times New Roman" w:hAnsi="Times New Roman" w:cs="Times New Roman"/>
-        </w:rPr>
-        <w:t>. The MyScannerTest.java is a j unit test is used to make sure that all pre-</w:t>
+        <w:t xml:space="preserve"> java file contains the list of all of the lexemes followed by their representing token type. The MyScannerTest.java is a j unit test is used to make sure that all pre-</w:t>
       </w:r>
       <w:r>
         <w:rPr>
@@ -1389,40 +1454,237 @@
         <w:rPr>
           <w:rFonts w:ascii="Times New Roman" w:hAnsi="Times New Roman" w:cs="Times New Roman"/>
         </w:rPr>
-        <w:t>id</w:t>
-      </w:r>
+        <w:t>id’s</w:t>
+      </w:r>
+      <w:proofErr w:type="gramEnd"/>
+      <w:r>
+        <w:rPr>
+          <w:rFonts w:ascii="Times New Roman" w:hAnsi="Times New Roman" w:cs="Times New Roman"/>
+        </w:rPr>
+        <w:t xml:space="preserve"> of different forms.</w:t>
+      </w:r>
+    </w:p>
+    <w:p>
+      <w:pPr>
+        <w:rPr>
+          <w:rFonts w:ascii="Times New Roman" w:hAnsi="Times New Roman" w:cs="Times New Roman"/>
+        </w:rPr>
+      </w:pPr>
+    </w:p>
+    <w:p>
+      <w:pPr>
+        <w:rPr>
+          <w:rFonts w:ascii="Times New Roman" w:hAnsi="Times New Roman" w:cs="Times New Roman"/>
+        </w:rPr>
+      </w:pPr>
+    </w:p>
+    <w:p>
+      <w:pPr>
+        <w:rPr>
+          <w:rFonts w:ascii="Times New Roman" w:hAnsi="Times New Roman" w:cs="Times New Roman"/>
+          <w:b/>
+        </w:rPr>
+      </w:pPr>
+      <w:r>
+        <w:rPr>
+          <w:rFonts w:ascii="Times New Roman" w:hAnsi="Times New Roman" w:cs="Times New Roman"/>
+          <w:b/>
+        </w:rPr>
+        <w:t>Parser:</w:t>
+      </w:r>
+    </w:p>
+    <w:p>
+      <w:pPr>
+        <w:rPr>
+          <w:rFonts w:ascii="Times New Roman" w:hAnsi="Times New Roman" w:cs="Times New Roman"/>
+          <w:b/>
+        </w:rPr>
+      </w:pPr>
+    </w:p>
+    <w:p>
+      <w:pPr>
+        <w:rPr>
+          <w:rFonts w:ascii="Times New Roman" w:hAnsi="Times New Roman" w:cs="Times New Roman"/>
+        </w:rPr>
+      </w:pPr>
+      <w:r>
+        <w:rPr>
+          <w:rFonts w:ascii="Times New Roman" w:hAnsi="Times New Roman" w:cs="Times New Roman"/>
+        </w:rPr>
+        <w:tab/>
+        <w:t xml:space="preserve">For this part, a java class named recognizer was created based on the grammar rules. These different rules are what define what a valid pascal program is to structure like. This is the first step before a parser class is created. </w:t>
+      </w:r>
+      <w:r>
+        <w:rPr>
+          <w:rFonts w:ascii="Times New Roman" w:hAnsi="Times New Roman" w:cs="Times New Roman"/>
+        </w:rPr>
+        <w:t xml:space="preserve">Current there are 24 different grammar rules, which have been implemented as functions within the </w:t>
+      </w:r>
+      <w:r>
+        <w:rPr>
+          <w:rFonts w:ascii="Times New Roman" w:hAnsi="Times New Roman" w:cs="Times New Roman"/>
+        </w:rPr>
+        <w:t>recognizer</w:t>
+      </w:r>
+      <w:r>
+        <w:rPr>
+          <w:rFonts w:ascii="Times New Roman" w:hAnsi="Times New Roman" w:cs="Times New Roman"/>
+        </w:rPr>
+        <w:t xml:space="preserve"> class. </w:t>
+      </w:r>
+    </w:p>
+    <w:p>
+      <w:pPr>
+        <w:rPr>
+          <w:rFonts w:ascii="Times New Roman" w:hAnsi="Times New Roman" w:cs="Times New Roman"/>
+        </w:rPr>
+      </w:pPr>
+      <w:r>
+        <w:rPr>
+          <w:rFonts w:ascii="Times New Roman" w:hAnsi="Times New Roman" w:cs="Times New Roman"/>
+          <w:noProof/>
+        </w:rPr>
+        <w:drawing>
+          <wp:inline distT="0" distB="0" distL="0" distR="0" wp14:anchorId="57DCEC85" wp14:editId="15F91113">
+            <wp:extent cx="4381500" cy="6218587"/>
+            <wp:effectExtent l="0" t="0" r="0" b="4445"/>
+            <wp:docPr id="1" name="Picture 1"/>
+            <wp:cNvGraphicFramePr>
+              <a:graphicFrameLocks xmlns:a="http://schemas.openxmlformats.org/drawingml/2006/main" noChangeAspect="1"/>
+            </wp:cNvGraphicFramePr>
+            <a:graphic xmlns:a="http://schemas.openxmlformats.org/drawingml/2006/main">
+              <a:graphicData uri="http://schemas.openxmlformats.org/drawingml/2006/picture">
+                <pic:pic xmlns:pic="http://schemas.openxmlformats.org/drawingml/2006/picture">
+                  <pic:nvPicPr>
+                    <pic:cNvPr id="1" name="grammer1.png"/>
+                    <pic:cNvPicPr/>
+                  </pic:nvPicPr>
+                  <pic:blipFill>
+                    <a:blip r:embed="rId10">
+                      <a:extLst>
+                        <a:ext uri="{28A0092B-C50C-407E-A947-70E740481C1C}">
+                          <a14:useLocalDpi xmlns:a14="http://schemas.microsoft.com/office/drawing/2010/main" val="0"/>
+                        </a:ext>
+                      </a:extLst>
+                    </a:blip>
+                    <a:stretch>
+                      <a:fillRect/>
+                    </a:stretch>
+                  </pic:blipFill>
+                  <pic:spPr>
+                    <a:xfrm>
+                      <a:off x="0" y="0"/>
+                      <a:ext cx="4386911" cy="6226266"/>
+                    </a:xfrm>
+                    <a:prstGeom prst="rect">
+                      <a:avLst/>
+                    </a:prstGeom>
+                  </pic:spPr>
+                </pic:pic>
+              </a:graphicData>
+            </a:graphic>
+          </wp:inline>
+        </w:drawing>
+      </w:r>
+    </w:p>
+    <w:p>
+      <w:pPr>
+        <w:rPr>
+          <w:rFonts w:ascii="Times New Roman" w:hAnsi="Times New Roman" w:cs="Times New Roman"/>
+        </w:rPr>
+      </w:pPr>
+    </w:p>
+    <w:p>
+      <w:pPr>
+        <w:rPr>
+          <w:rFonts w:ascii="Times New Roman" w:hAnsi="Times New Roman" w:cs="Times New Roman"/>
+        </w:rPr>
+      </w:pPr>
+    </w:p>
+    <w:p>
+      <w:pPr>
+        <w:rPr>
+          <w:rFonts w:ascii="Times New Roman" w:hAnsi="Times New Roman" w:cs="Times New Roman"/>
+        </w:rPr>
+      </w:pPr>
+      <w:r>
+        <w:rPr>
+          <w:rFonts w:ascii="Times New Roman" w:hAnsi="Times New Roman" w:cs="Times New Roman"/>
+          <w:noProof/>
+        </w:rPr>
+        <w:drawing>
+          <wp:inline distT="0" distB="0" distL="0" distR="0" wp14:anchorId="6579A0D9" wp14:editId="2ED457CE">
+            <wp:extent cx="5019715" cy="7248525"/>
+            <wp:effectExtent l="0" t="0" r="0" b="3175"/>
+            <wp:docPr id="2" name="Picture 2"/>
+            <wp:cNvGraphicFramePr>
+              <a:graphicFrameLocks xmlns:a="http://schemas.openxmlformats.org/drawingml/2006/main" noChangeAspect="1"/>
+            </wp:cNvGraphicFramePr>
+            <a:graphic xmlns:a="http://schemas.openxmlformats.org/drawingml/2006/main">
+              <a:graphicData uri="http://schemas.openxmlformats.org/drawingml/2006/picture">
+                <pic:pic xmlns:pic="http://schemas.openxmlformats.org/drawingml/2006/picture">
+                  <pic:nvPicPr>
+                    <pic:cNvPr id="2" name="grammer2.png"/>
+                    <pic:cNvPicPr/>
+                  </pic:nvPicPr>
+                  <pic:blipFill>
+                    <a:blip r:embed="rId11">
+                      <a:extLst>
+                        <a:ext uri="{28A0092B-C50C-407E-A947-70E740481C1C}">
+                          <a14:useLocalDpi xmlns:a14="http://schemas.microsoft.com/office/drawing/2010/main" val="0"/>
+                        </a:ext>
+                      </a:extLst>
+                    </a:blip>
+                    <a:stretch>
+                      <a:fillRect/>
+                    </a:stretch>
+                  </pic:blipFill>
+                  <pic:spPr>
+                    <a:xfrm>
+                      <a:off x="0" y="0"/>
+                      <a:ext cx="5027515" cy="7259788"/>
+                    </a:xfrm>
+                    <a:prstGeom prst="rect">
+                      <a:avLst/>
+                    </a:prstGeom>
+                  </pic:spPr>
+                </pic:pic>
+              </a:graphicData>
+            </a:graphic>
+          </wp:inline>
+        </w:drawing>
+      </w:r>
+    </w:p>
+    <w:p>
+      <w:pPr>
+        <w:rPr>
+          <w:rFonts w:ascii="Times New Roman" w:hAnsi="Times New Roman" w:cs="Times New Roman"/>
+        </w:rPr>
+      </w:pPr>
+    </w:p>
+    <w:p>
+      <w:pPr>
+        <w:rPr>
+          <w:rFonts w:ascii="Times New Roman" w:hAnsi="Times New Roman" w:cs="Times New Roman"/>
+        </w:rPr>
+      </w:pPr>
+    </w:p>
+    <w:p>
+      <w:pPr>
+        <w:rPr>
+          <w:rFonts w:ascii="Times New Roman" w:hAnsi="Times New Roman" w:cs="Times New Roman"/>
+        </w:rPr>
+      </w:pPr>
+    </w:p>
+    <w:p>
+      <w:pPr>
+        <w:rPr>
+          <w:rFonts w:ascii="Times New Roman" w:hAnsi="Times New Roman" w:cs="Times New Roman"/>
+          <w:b/>
+        </w:rPr>
+      </w:pPr>
       <w:bookmarkStart w:id="0" w:name="_GoBack"/>
       <w:bookmarkEnd w:id="0"/>
-      <w:r>
-        <w:rPr>
-          <w:rFonts w:ascii="Times New Roman" w:hAnsi="Times New Roman" w:cs="Times New Roman"/>
-        </w:rPr>
-        <w:t>’s</w:t>
-      </w:r>
-      <w:proofErr w:type="gramEnd"/>
-      <w:r>
-        <w:rPr>
-          <w:rFonts w:ascii="Times New Roman" w:hAnsi="Times New Roman" w:cs="Times New Roman"/>
-        </w:rPr>
-        <w:t xml:space="preserve"> of different forms.</w:t>
-      </w:r>
-    </w:p>
-    <w:p>
-      <w:pPr>
-        <w:ind w:firstLine="720"/>
-        <w:jc w:val="both"/>
-        <w:rPr>
-          <w:rFonts w:ascii="Times New Roman" w:hAnsi="Times New Roman" w:cs="Times New Roman"/>
-        </w:rPr>
-      </w:pPr>
-    </w:p>
-    <w:p>
-      <w:pPr>
-        <w:jc w:val="both"/>
-        <w:rPr>
-          <w:rFonts w:ascii="Times New Roman" w:hAnsi="Times New Roman" w:cs="Times New Roman"/>
-        </w:rPr>
-      </w:pPr>
     </w:p>
     <w:p>
       <w:pPr>
@@ -1431,14 +1693,14 @@
           <w:b/>
         </w:rPr>
       </w:pPr>
-    </w:p>
-    <w:p>
-      <w:pPr>
+      <w:r>
         <w:rPr>
           <w:rFonts w:ascii="Times New Roman" w:hAnsi="Times New Roman" w:cs="Times New Roman"/>
           <w:b/>
         </w:rPr>
-      </w:pPr>
+        <w:lastRenderedPageBreak/>
+        <w:t>Version history:</w:t>
+      </w:r>
     </w:p>
     <w:p>
       <w:pPr>
@@ -1452,7 +1714,7 @@
           <w:rFonts w:ascii="Times New Roman" w:hAnsi="Times New Roman" w:cs="Times New Roman"/>
           <w:b/>
         </w:rPr>
-        <w:t>Version history:</w:t>
+        <w:t>2/15/19 – Parser chapter</w:t>
       </w:r>
     </w:p>
     <w:p>
@@ -2094,6 +2356,33 @@
       <w:contextualSpacing/>
     </w:pPr>
   </w:style>
+  <w:style w:type="paragraph" w:styleId="BalloonText">
+    <w:name w:val="Balloon Text"/>
+    <w:basedOn w:val="Normal"/>
+    <w:link w:val="BalloonTextChar"/>
+    <w:uiPriority w:val="99"/>
+    <w:semiHidden/>
+    <w:unhideWhenUsed/>
+    <w:rsid w:val="006F4B1D"/>
+    <w:rPr>
+      <w:rFonts w:ascii="Times New Roman" w:hAnsi="Times New Roman" w:cs="Times New Roman"/>
+      <w:sz w:val="18"/>
+      <w:szCs w:val="18"/>
+    </w:rPr>
+  </w:style>
+  <w:style w:type="character" w:customStyle="1" w:styleId="BalloonTextChar">
+    <w:name w:val="Balloon Text Char"/>
+    <w:basedOn w:val="DefaultParagraphFont"/>
+    <w:link w:val="BalloonText"/>
+    <w:uiPriority w:val="99"/>
+    <w:semiHidden/>
+    <w:rsid w:val="006F4B1D"/>
+    <w:rPr>
+      <w:rFonts w:ascii="Times New Roman" w:hAnsi="Times New Roman" w:cs="Times New Roman"/>
+      <w:sz w:val="18"/>
+      <w:szCs w:val="18"/>
+    </w:rPr>
+  </w:style>
 </w:styles>
 </file>
 

</xml_diff>

<commit_message>
added the symbol table chapter
</commit_message>
<xml_diff>
--- a/SDD/SDD.docx
+++ b/SDD/SDD.docx
@@ -25,7 +25,19 @@
         <w:rPr>
           <w:rFonts w:ascii="Times New Roman" w:hAnsi="Times New Roman" w:cs="Times New Roman"/>
         </w:rPr>
-        <w:t>2/15/19</w:t>
+        <w:t>2/</w:t>
+      </w:r>
+      <w:r>
+        <w:rPr>
+          <w:rFonts w:ascii="Times New Roman" w:hAnsi="Times New Roman" w:cs="Times New Roman"/>
+        </w:rPr>
+        <w:t>24</w:t>
+      </w:r>
+      <w:r>
+        <w:rPr>
+          <w:rFonts w:ascii="Times New Roman" w:hAnsi="Times New Roman" w:cs="Times New Roman"/>
+        </w:rPr>
+        <w:t>/19</w:t>
       </w:r>
     </w:p>
     <w:p>
@@ -175,7 +187,28 @@
         <w:rPr>
           <w:rFonts w:ascii="Times New Roman" w:hAnsi="Times New Roman" w:cs="Times New Roman"/>
         </w:rPr>
-        <w:t>5</w:t>
+        <w:t xml:space="preserve">5. </w:t>
+      </w:r>
+      <w:proofErr w:type="spellStart"/>
+      <w:r>
+        <w:rPr>
+          <w:rFonts w:ascii="Times New Roman" w:hAnsi="Times New Roman" w:cs="Times New Roman"/>
+        </w:rPr>
+        <w:t>Symbol_Table</w:t>
+      </w:r>
+      <w:proofErr w:type="spellEnd"/>
+    </w:p>
+    <w:p>
+      <w:pPr>
+        <w:rPr>
+          <w:rFonts w:ascii="Times New Roman" w:hAnsi="Times New Roman" w:cs="Times New Roman"/>
+        </w:rPr>
+      </w:pPr>
+      <w:r>
+        <w:rPr>
+          <w:rFonts w:ascii="Times New Roman" w:hAnsi="Times New Roman" w:cs="Times New Roman"/>
+        </w:rPr>
+        <w:t>6</w:t>
       </w:r>
       <w:r>
         <w:rPr>
@@ -417,24 +450,15 @@
           <w:color w:val="000000" w:themeColor="text1"/>
           <w:shd w:val="clear" w:color="auto" w:fill="FFFFFF"/>
         </w:rPr>
-        <w:t>ymboltable</w:t>
-      </w:r>
-      <w:proofErr w:type="spellEnd"/>
-    </w:p>
-    <w:p>
-      <w:pPr>
-        <w:rPr>
-          <w:rFonts w:ascii="Times New Roman" w:eastAsia="Times New Roman" w:hAnsi="Times New Roman" w:cs="Times New Roman"/>
-          <w:color w:val="000000" w:themeColor="text1"/>
-        </w:rPr>
-      </w:pPr>
+        <w:t>ymbol</w:t>
+      </w:r>
       <w:r>
         <w:rPr>
           <w:rFonts w:ascii="Times New Roman" w:eastAsia="Times New Roman" w:hAnsi="Times New Roman" w:cs="Times New Roman"/>
           <w:color w:val="000000" w:themeColor="text1"/>
           <w:shd w:val="clear" w:color="auto" w:fill="FFFFFF"/>
         </w:rPr>
-        <w:t xml:space="preserve">4. </w:t>
+        <w:t>_T</w:t>
       </w:r>
       <w:r>
         <w:rPr>
@@ -442,115 +466,24 @@
           <w:color w:val="000000" w:themeColor="text1"/>
           <w:shd w:val="clear" w:color="auto" w:fill="FFFFFF"/>
         </w:rPr>
-        <w:t>S</w:t>
-      </w:r>
+        <w:t>able</w:t>
+      </w:r>
+      <w:proofErr w:type="spellEnd"/>
+    </w:p>
+    <w:p>
+      <w:pPr>
+        <w:rPr>
+          <w:rFonts w:ascii="Times New Roman" w:eastAsia="Times New Roman" w:hAnsi="Times New Roman" w:cs="Times New Roman"/>
+          <w:color w:val="000000" w:themeColor="text1"/>
+        </w:rPr>
+      </w:pPr>
       <w:r>
         <w:rPr>
           <w:rFonts w:ascii="Times New Roman" w:eastAsia="Times New Roman" w:hAnsi="Times New Roman" w:cs="Times New Roman"/>
           <w:color w:val="000000" w:themeColor="text1"/>
           <w:shd w:val="clear" w:color="auto" w:fill="FFFFFF"/>
         </w:rPr>
-        <w:t>yntax tree</w:t>
-      </w:r>
-    </w:p>
-    <w:p>
-      <w:pPr>
-        <w:rPr>
-          <w:rFonts w:ascii="Times New Roman" w:hAnsi="Times New Roman" w:cs="Times New Roman"/>
-        </w:rPr>
-      </w:pPr>
-    </w:p>
-    <w:p>
-      <w:pPr>
-        <w:rPr>
-          <w:rFonts w:ascii="Times New Roman" w:hAnsi="Times New Roman" w:cs="Times New Roman"/>
-          <w:b/>
-        </w:rPr>
-      </w:pPr>
-      <w:r>
-        <w:rPr>
-          <w:rFonts w:ascii="Times New Roman" w:hAnsi="Times New Roman" w:cs="Times New Roman"/>
-          <w:b/>
-        </w:rPr>
-        <w:t>Design:</w:t>
-      </w:r>
-    </w:p>
-    <w:p>
-      <w:pPr>
-        <w:rPr>
-          <w:rFonts w:ascii="Times New Roman" w:hAnsi="Times New Roman" w:cs="Times New Roman"/>
-          <w:b/>
-        </w:rPr>
-      </w:pPr>
-    </w:p>
-    <w:p>
-      <w:pPr>
-        <w:ind w:firstLine="720"/>
-        <w:rPr>
-          <w:rFonts w:ascii="Times New Roman" w:hAnsi="Times New Roman" w:cs="Times New Roman"/>
-        </w:rPr>
-      </w:pPr>
-      <w:r>
-        <w:rPr>
-          <w:rFonts w:ascii="Times New Roman" w:hAnsi="Times New Roman" w:cs="Times New Roman"/>
-        </w:rPr>
-        <w:t xml:space="preserve">This project will compile a pascal program into </w:t>
-      </w:r>
-      <w:r>
-        <w:rPr>
-          <w:rFonts w:ascii="Times New Roman" w:hAnsi="Times New Roman" w:cs="Times New Roman"/>
-        </w:rPr>
-        <w:t xml:space="preserve">MIPS </w:t>
-      </w:r>
-      <w:r>
-        <w:rPr>
-          <w:rFonts w:ascii="Times New Roman" w:hAnsi="Times New Roman" w:cs="Times New Roman"/>
-        </w:rPr>
-        <w:t xml:space="preserve">assembly. </w:t>
-      </w:r>
-      <w:r>
-        <w:rPr>
-          <w:rFonts w:ascii="Times New Roman" w:hAnsi="Times New Roman" w:cs="Times New Roman"/>
-        </w:rPr>
-        <w:t>In this project there are four different par</w:t>
-      </w:r>
-      <w:r>
-        <w:rPr>
-          <w:rFonts w:ascii="Times New Roman" w:hAnsi="Times New Roman" w:cs="Times New Roman"/>
-        </w:rPr>
-        <w:t>ts, the 1</w:t>
-      </w:r>
-      <w:r>
-        <w:rPr>
-          <w:rFonts w:ascii="Times New Roman" w:hAnsi="Times New Roman" w:cs="Times New Roman"/>
-          <w:vertAlign w:val="superscript"/>
-        </w:rPr>
-        <w:t>st</w:t>
-      </w:r>
-      <w:r>
-        <w:rPr>
-          <w:rFonts w:ascii="Times New Roman" w:hAnsi="Times New Roman" w:cs="Times New Roman"/>
-        </w:rPr>
-        <w:t xml:space="preserve"> one being implemented is the scanner</w:t>
-      </w:r>
-      <w:r>
-        <w:rPr>
-          <w:rFonts w:ascii="Times New Roman" w:hAnsi="Times New Roman" w:cs="Times New Roman"/>
-        </w:rPr>
-        <w:t>. The 2</w:t>
-      </w:r>
-      <w:r>
-        <w:rPr>
-          <w:rFonts w:ascii="Times New Roman" w:hAnsi="Times New Roman" w:cs="Times New Roman"/>
-          <w:vertAlign w:val="superscript"/>
-        </w:rPr>
-        <w:t>nd</w:t>
-      </w:r>
-      <w:r>
-        <w:rPr>
-          <w:rFonts w:ascii="Times New Roman" w:hAnsi="Times New Roman" w:cs="Times New Roman"/>
-        </w:rPr>
-        <w:t xml:space="preserve"> part being the parser but before the parser is created, we will create a </w:t>
+        <w:t xml:space="preserve">4. </w:t>
       </w:r>
       <w:r>
         <w:rPr>
@@ -558,7 +491,7 @@
           <w:color w:val="000000" w:themeColor="text1"/>
           <w:shd w:val="clear" w:color="auto" w:fill="FFFFFF"/>
         </w:rPr>
-        <w:t>recognizer</w:t>
+        <w:t>S</w:t>
       </w:r>
       <w:r>
         <w:rPr>
@@ -566,7 +499,115 @@
           <w:color w:val="000000" w:themeColor="text1"/>
           <w:shd w:val="clear" w:color="auto" w:fill="FFFFFF"/>
         </w:rPr>
-        <w:t xml:space="preserve"> class which determines if user input is</w:t>
+        <w:t>yntax tree</w:t>
+      </w:r>
+    </w:p>
+    <w:p>
+      <w:pPr>
+        <w:rPr>
+          <w:rFonts w:ascii="Times New Roman" w:hAnsi="Times New Roman" w:cs="Times New Roman"/>
+        </w:rPr>
+      </w:pPr>
+    </w:p>
+    <w:p>
+      <w:pPr>
+        <w:rPr>
+          <w:rFonts w:ascii="Times New Roman" w:hAnsi="Times New Roman" w:cs="Times New Roman"/>
+          <w:b/>
+        </w:rPr>
+      </w:pPr>
+      <w:r>
+        <w:rPr>
+          <w:rFonts w:ascii="Times New Roman" w:hAnsi="Times New Roman" w:cs="Times New Roman"/>
+          <w:b/>
+        </w:rPr>
+        <w:t>Design:</w:t>
+      </w:r>
+    </w:p>
+    <w:p>
+      <w:pPr>
+        <w:rPr>
+          <w:rFonts w:ascii="Times New Roman" w:hAnsi="Times New Roman" w:cs="Times New Roman"/>
+          <w:b/>
+        </w:rPr>
+      </w:pPr>
+    </w:p>
+    <w:p>
+      <w:pPr>
+        <w:ind w:firstLine="720"/>
+        <w:rPr>
+          <w:rFonts w:ascii="Times New Roman" w:hAnsi="Times New Roman" w:cs="Times New Roman"/>
+        </w:rPr>
+      </w:pPr>
+      <w:r>
+        <w:rPr>
+          <w:rFonts w:ascii="Times New Roman" w:hAnsi="Times New Roman" w:cs="Times New Roman"/>
+        </w:rPr>
+        <w:t xml:space="preserve">This project will compile a pascal program into </w:t>
+      </w:r>
+      <w:r>
+        <w:rPr>
+          <w:rFonts w:ascii="Times New Roman" w:hAnsi="Times New Roman" w:cs="Times New Roman"/>
+        </w:rPr>
+        <w:t xml:space="preserve">MIPS </w:t>
+      </w:r>
+      <w:r>
+        <w:rPr>
+          <w:rFonts w:ascii="Times New Roman" w:hAnsi="Times New Roman" w:cs="Times New Roman"/>
+        </w:rPr>
+        <w:t xml:space="preserve">assembly. </w:t>
+      </w:r>
+      <w:r>
+        <w:rPr>
+          <w:rFonts w:ascii="Times New Roman" w:hAnsi="Times New Roman" w:cs="Times New Roman"/>
+        </w:rPr>
+        <w:t>In this project there are four different par</w:t>
+      </w:r>
+      <w:r>
+        <w:rPr>
+          <w:rFonts w:ascii="Times New Roman" w:hAnsi="Times New Roman" w:cs="Times New Roman"/>
+        </w:rPr>
+        <w:t>ts, the 1</w:t>
+      </w:r>
+      <w:r>
+        <w:rPr>
+          <w:rFonts w:ascii="Times New Roman" w:hAnsi="Times New Roman" w:cs="Times New Roman"/>
+          <w:vertAlign w:val="superscript"/>
+        </w:rPr>
+        <w:t>st</w:t>
+      </w:r>
+      <w:r>
+        <w:rPr>
+          <w:rFonts w:ascii="Times New Roman" w:hAnsi="Times New Roman" w:cs="Times New Roman"/>
+        </w:rPr>
+        <w:t xml:space="preserve"> one being implemented is the scanner</w:t>
+      </w:r>
+      <w:r>
+        <w:rPr>
+          <w:rFonts w:ascii="Times New Roman" w:hAnsi="Times New Roman" w:cs="Times New Roman"/>
+        </w:rPr>
+        <w:t>. The 2</w:t>
+      </w:r>
+      <w:r>
+        <w:rPr>
+          <w:rFonts w:ascii="Times New Roman" w:hAnsi="Times New Roman" w:cs="Times New Roman"/>
+          <w:vertAlign w:val="superscript"/>
+        </w:rPr>
+        <w:t>nd</w:t>
+      </w:r>
+      <w:r>
+        <w:rPr>
+          <w:rFonts w:ascii="Times New Roman" w:hAnsi="Times New Roman" w:cs="Times New Roman"/>
+        </w:rPr>
+        <w:t xml:space="preserve"> part being the parser but before the parser is created, we will create a </w:t>
+      </w:r>
+      <w:r>
+        <w:rPr>
+          <w:rFonts w:ascii="Times New Roman" w:eastAsia="Times New Roman" w:hAnsi="Times New Roman" w:cs="Times New Roman"/>
+          <w:color w:val="000000" w:themeColor="text1"/>
+          <w:shd w:val="clear" w:color="auto" w:fill="FFFFFF"/>
+        </w:rPr>
+        <w:t>recognizer class which determines if user input is</w:t>
       </w:r>
       <w:r>
         <w:rPr>
@@ -1518,19 +1559,7 @@
         <w:rPr>
           <w:rFonts w:ascii="Times New Roman" w:hAnsi="Times New Roman" w:cs="Times New Roman"/>
         </w:rPr>
-        <w:t xml:space="preserve">Current there are 24 different grammar rules, which have been implemented as functions within the </w:t>
-      </w:r>
-      <w:r>
-        <w:rPr>
-          <w:rFonts w:ascii="Times New Roman" w:hAnsi="Times New Roman" w:cs="Times New Roman"/>
-        </w:rPr>
-        <w:t>recognizer</w:t>
-      </w:r>
-      <w:r>
-        <w:rPr>
-          <w:rFonts w:ascii="Times New Roman" w:hAnsi="Times New Roman" w:cs="Times New Roman"/>
-        </w:rPr>
-        <w:t xml:space="preserve"> class. </w:t>
+        <w:t xml:space="preserve">Current there are 24 different grammar rules, which have been implemented as functions within the recognizer class. </w:t>
       </w:r>
     </w:p>
     <w:p>
@@ -1680,6 +1709,542 @@
       <w:pPr>
         <w:rPr>
           <w:rFonts w:ascii="Times New Roman" w:hAnsi="Times New Roman" w:cs="Times New Roman"/>
+        </w:rPr>
+      </w:pPr>
+    </w:p>
+    <w:p>
+      <w:pPr>
+        <w:rPr>
+          <w:rFonts w:ascii="Times New Roman" w:hAnsi="Times New Roman" w:cs="Times New Roman"/>
+          <w:b/>
+        </w:rPr>
+      </w:pPr>
+      <w:proofErr w:type="spellStart"/>
+      <w:r>
+        <w:rPr>
+          <w:rFonts w:ascii="Times New Roman" w:hAnsi="Times New Roman" w:cs="Times New Roman"/>
+          <w:b/>
+        </w:rPr>
+        <w:lastRenderedPageBreak/>
+        <w:t>Symbol_Table</w:t>
+      </w:r>
+      <w:proofErr w:type="spellEnd"/>
+      <w:r>
+        <w:rPr>
+          <w:rFonts w:ascii="Times New Roman" w:hAnsi="Times New Roman" w:cs="Times New Roman"/>
+          <w:b/>
+        </w:rPr>
+        <w:t>:</w:t>
+      </w:r>
+    </w:p>
+    <w:p>
+      <w:pPr>
+        <w:rPr>
+          <w:rFonts w:ascii="Times New Roman" w:hAnsi="Times New Roman" w:cs="Times New Roman"/>
+          <w:b/>
+        </w:rPr>
+      </w:pPr>
+    </w:p>
+    <w:p>
+      <w:pPr>
+        <w:rPr>
+          <w:rFonts w:ascii="Times New Roman" w:hAnsi="Times New Roman" w:cs="Times New Roman"/>
+        </w:rPr>
+      </w:pPr>
+      <w:r>
+        <w:rPr>
+          <w:rFonts w:ascii="Times New Roman" w:hAnsi="Times New Roman" w:cs="Times New Roman"/>
+          <w:b/>
+        </w:rPr>
+        <w:tab/>
+      </w:r>
+      <w:r>
+        <w:rPr>
+          <w:rFonts w:ascii="Times New Roman" w:hAnsi="Times New Roman" w:cs="Times New Roman"/>
+        </w:rPr>
+        <w:t xml:space="preserve">The symbol table will store information about identifiers found </w:t>
+      </w:r>
+      <w:r>
+        <w:rPr>
+          <w:rFonts w:ascii="Times New Roman" w:hAnsi="Times New Roman" w:cs="Times New Roman"/>
+        </w:rPr>
+        <w:t xml:space="preserve">within the </w:t>
+      </w:r>
+      <w:r>
+        <w:rPr>
+          <w:rFonts w:ascii="Times New Roman" w:hAnsi="Times New Roman" w:cs="Times New Roman"/>
+        </w:rPr>
+        <w:t>pascal program. Each entry for an identifier in the Symbol Table will need to contain appropriate information about the identifier: its lexeme, the kind of identifier</w:t>
+      </w:r>
+      <w:r>
+        <w:rPr>
+          <w:rFonts w:ascii="Times New Roman" w:hAnsi="Times New Roman" w:cs="Times New Roman"/>
+        </w:rPr>
+        <w:t xml:space="preserve"> </w:t>
+      </w:r>
+      <w:r>
+        <w:rPr>
+          <w:rFonts w:ascii="Times New Roman" w:hAnsi="Times New Roman" w:cs="Times New Roman"/>
+        </w:rPr>
+        <w:t xml:space="preserve">and </w:t>
+      </w:r>
+      <w:r>
+        <w:rPr>
+          <w:rFonts w:ascii="Times New Roman" w:hAnsi="Times New Roman" w:cs="Times New Roman"/>
+        </w:rPr>
+        <w:t xml:space="preserve">any </w:t>
+      </w:r>
+      <w:r>
+        <w:rPr>
+          <w:rFonts w:ascii="Times New Roman" w:hAnsi="Times New Roman" w:cs="Times New Roman"/>
+        </w:rPr>
+        <w:t>other information appropriate to the kind of identifier</w:t>
+      </w:r>
+      <w:r>
+        <w:rPr>
+          <w:rFonts w:ascii="Times New Roman" w:hAnsi="Times New Roman" w:cs="Times New Roman"/>
+        </w:rPr>
+        <w:t xml:space="preserve">. The types of identifiers are </w:t>
+      </w:r>
+      <w:r>
+        <w:rPr>
+          <w:rFonts w:ascii="Times New Roman" w:hAnsi="Times New Roman" w:cs="Times New Roman"/>
+        </w:rPr>
+        <w:t>program, variable, array, or function</w:t>
+      </w:r>
+      <w:r>
+        <w:rPr>
+          <w:rFonts w:ascii="Times New Roman" w:hAnsi="Times New Roman" w:cs="Times New Roman"/>
+        </w:rPr>
+        <w:t>. Information is stored using a HashMap. It contains the following function:</w:t>
+      </w:r>
+    </w:p>
+    <w:p>
+      <w:pPr>
+        <w:pStyle w:val="ListParagraph"/>
+        <w:numPr>
+          <w:ilvl w:val="0"/>
+          <w:numId w:val="2"/>
+        </w:numPr>
+        <w:rPr>
+          <w:rFonts w:ascii="Times New Roman" w:hAnsi="Times New Roman" w:cs="Times New Roman"/>
+        </w:rPr>
+      </w:pPr>
+      <w:proofErr w:type="spellStart"/>
+      <w:proofErr w:type="gramStart"/>
+      <w:r>
+        <w:rPr>
+          <w:rFonts w:ascii="Times New Roman" w:hAnsi="Times New Roman" w:cs="Times New Roman"/>
+        </w:rPr>
+        <w:t>addP</w:t>
+      </w:r>
+      <w:r>
+        <w:rPr>
+          <w:rFonts w:ascii="Times New Roman" w:hAnsi="Times New Roman" w:cs="Times New Roman"/>
+        </w:rPr>
+        <w:t>rogram</w:t>
+      </w:r>
+      <w:proofErr w:type="spellEnd"/>
+      <w:r>
+        <w:rPr>
+          <w:rFonts w:ascii="Times New Roman" w:hAnsi="Times New Roman" w:cs="Times New Roman"/>
+        </w:rPr>
+        <w:t>(</w:t>
+      </w:r>
+      <w:proofErr w:type="gramEnd"/>
+      <w:r>
+        <w:rPr>
+          <w:rFonts w:ascii="Times New Roman" w:hAnsi="Times New Roman" w:cs="Times New Roman"/>
+        </w:rPr>
+        <w:t>)</w:t>
+      </w:r>
+    </w:p>
+    <w:p>
+      <w:pPr>
+        <w:pStyle w:val="ListParagraph"/>
+        <w:numPr>
+          <w:ilvl w:val="0"/>
+          <w:numId w:val="2"/>
+        </w:numPr>
+        <w:rPr>
+          <w:rFonts w:ascii="Times New Roman" w:hAnsi="Times New Roman" w:cs="Times New Roman"/>
+        </w:rPr>
+      </w:pPr>
+      <w:proofErr w:type="spellStart"/>
+      <w:proofErr w:type="gramStart"/>
+      <w:r>
+        <w:rPr>
+          <w:rFonts w:ascii="Times New Roman" w:hAnsi="Times New Roman" w:cs="Times New Roman"/>
+        </w:rPr>
+        <w:t>add</w:t>
+      </w:r>
+      <w:r>
+        <w:rPr>
+          <w:rFonts w:ascii="Times New Roman" w:hAnsi="Times New Roman" w:cs="Times New Roman"/>
+        </w:rPr>
+        <w:t>V</w:t>
+      </w:r>
+      <w:r>
+        <w:rPr>
+          <w:rFonts w:ascii="Times New Roman" w:hAnsi="Times New Roman" w:cs="Times New Roman"/>
+        </w:rPr>
+        <w:t>ariabl</w:t>
+      </w:r>
+      <w:r>
+        <w:rPr>
+          <w:rFonts w:ascii="Times New Roman" w:hAnsi="Times New Roman" w:cs="Times New Roman"/>
+        </w:rPr>
+        <w:t>e</w:t>
+      </w:r>
+      <w:proofErr w:type="spellEnd"/>
+      <w:r>
+        <w:rPr>
+          <w:rFonts w:ascii="Times New Roman" w:hAnsi="Times New Roman" w:cs="Times New Roman"/>
+        </w:rPr>
+        <w:t>(</w:t>
+      </w:r>
+      <w:proofErr w:type="gramEnd"/>
+      <w:r>
+        <w:rPr>
+          <w:rFonts w:ascii="Times New Roman" w:hAnsi="Times New Roman" w:cs="Times New Roman"/>
+        </w:rPr>
+        <w:t>)</w:t>
+      </w:r>
+    </w:p>
+    <w:p>
+      <w:pPr>
+        <w:pStyle w:val="ListParagraph"/>
+        <w:numPr>
+          <w:ilvl w:val="0"/>
+          <w:numId w:val="2"/>
+        </w:numPr>
+        <w:rPr>
+          <w:rFonts w:ascii="Times New Roman" w:hAnsi="Times New Roman" w:cs="Times New Roman"/>
+        </w:rPr>
+      </w:pPr>
+      <w:proofErr w:type="spellStart"/>
+      <w:proofErr w:type="gramStart"/>
+      <w:r>
+        <w:rPr>
+          <w:rFonts w:ascii="Times New Roman" w:hAnsi="Times New Roman" w:cs="Times New Roman"/>
+        </w:rPr>
+        <w:t>add</w:t>
+      </w:r>
+      <w:r>
+        <w:rPr>
+          <w:rFonts w:ascii="Times New Roman" w:hAnsi="Times New Roman" w:cs="Times New Roman"/>
+        </w:rPr>
+        <w:t>A</w:t>
+      </w:r>
+      <w:r>
+        <w:rPr>
+          <w:rFonts w:ascii="Times New Roman" w:hAnsi="Times New Roman" w:cs="Times New Roman"/>
+        </w:rPr>
+        <w:t>rray</w:t>
+      </w:r>
+      <w:proofErr w:type="spellEnd"/>
+      <w:r>
+        <w:rPr>
+          <w:rFonts w:ascii="Times New Roman" w:hAnsi="Times New Roman" w:cs="Times New Roman"/>
+        </w:rPr>
+        <w:t>(</w:t>
+      </w:r>
+      <w:proofErr w:type="gramEnd"/>
+      <w:r>
+        <w:rPr>
+          <w:rFonts w:ascii="Times New Roman" w:hAnsi="Times New Roman" w:cs="Times New Roman"/>
+        </w:rPr>
+        <w:t>)</w:t>
+      </w:r>
+    </w:p>
+    <w:p>
+      <w:pPr>
+        <w:pStyle w:val="ListParagraph"/>
+        <w:numPr>
+          <w:ilvl w:val="0"/>
+          <w:numId w:val="2"/>
+        </w:numPr>
+        <w:rPr>
+          <w:rFonts w:ascii="Times New Roman" w:hAnsi="Times New Roman" w:cs="Times New Roman"/>
+        </w:rPr>
+      </w:pPr>
+      <w:proofErr w:type="spellStart"/>
+      <w:proofErr w:type="gramStart"/>
+      <w:r>
+        <w:rPr>
+          <w:rFonts w:ascii="Times New Roman" w:hAnsi="Times New Roman" w:cs="Times New Roman"/>
+        </w:rPr>
+        <w:t>add</w:t>
+      </w:r>
+      <w:r>
+        <w:rPr>
+          <w:rFonts w:ascii="Times New Roman" w:hAnsi="Times New Roman" w:cs="Times New Roman"/>
+        </w:rPr>
+        <w:t>F</w:t>
+      </w:r>
+      <w:r>
+        <w:rPr>
+          <w:rFonts w:ascii="Times New Roman" w:hAnsi="Times New Roman" w:cs="Times New Roman"/>
+        </w:rPr>
+        <w:t>unction</w:t>
+      </w:r>
+      <w:proofErr w:type="spellEnd"/>
+      <w:r>
+        <w:rPr>
+          <w:rFonts w:ascii="Times New Roman" w:hAnsi="Times New Roman" w:cs="Times New Roman"/>
+        </w:rPr>
+        <w:t>(</w:t>
+      </w:r>
+      <w:proofErr w:type="gramEnd"/>
+      <w:r>
+        <w:rPr>
+          <w:rFonts w:ascii="Times New Roman" w:hAnsi="Times New Roman" w:cs="Times New Roman"/>
+        </w:rPr>
+        <w:t>)</w:t>
+      </w:r>
+    </w:p>
+    <w:p>
+      <w:pPr>
+        <w:pStyle w:val="ListParagraph"/>
+        <w:numPr>
+          <w:ilvl w:val="0"/>
+          <w:numId w:val="2"/>
+        </w:numPr>
+        <w:rPr>
+          <w:rFonts w:ascii="Times New Roman" w:hAnsi="Times New Roman" w:cs="Times New Roman"/>
+        </w:rPr>
+      </w:pPr>
+      <w:proofErr w:type="spellStart"/>
+      <w:proofErr w:type="gramStart"/>
+      <w:r>
+        <w:rPr>
+          <w:rFonts w:ascii="Times New Roman" w:hAnsi="Times New Roman" w:cs="Times New Roman"/>
+        </w:rPr>
+        <w:t>addProcedure</w:t>
+      </w:r>
+      <w:proofErr w:type="spellEnd"/>
+      <w:r>
+        <w:rPr>
+          <w:rFonts w:ascii="Times New Roman" w:hAnsi="Times New Roman" w:cs="Times New Roman"/>
+        </w:rPr>
+        <w:t>(</w:t>
+      </w:r>
+      <w:proofErr w:type="gramEnd"/>
+      <w:r>
+        <w:rPr>
+          <w:rFonts w:ascii="Times New Roman" w:hAnsi="Times New Roman" w:cs="Times New Roman"/>
+        </w:rPr>
+        <w:t>)</w:t>
+      </w:r>
+    </w:p>
+    <w:p>
+      <w:pPr>
+        <w:pStyle w:val="ListParagraph"/>
+        <w:numPr>
+          <w:ilvl w:val="0"/>
+          <w:numId w:val="2"/>
+        </w:numPr>
+        <w:rPr>
+          <w:rFonts w:ascii="Times New Roman" w:hAnsi="Times New Roman" w:cs="Times New Roman"/>
+        </w:rPr>
+      </w:pPr>
+      <w:proofErr w:type="spellStart"/>
+      <w:proofErr w:type="gramStart"/>
+      <w:r>
+        <w:rPr>
+          <w:rFonts w:ascii="Times New Roman" w:hAnsi="Times New Roman" w:cs="Times New Roman"/>
+        </w:rPr>
+        <w:t>isProgram</w:t>
+      </w:r>
+      <w:proofErr w:type="spellEnd"/>
+      <w:r>
+        <w:rPr>
+          <w:rFonts w:ascii="Times New Roman" w:hAnsi="Times New Roman" w:cs="Times New Roman"/>
+        </w:rPr>
+        <w:t>(</w:t>
+      </w:r>
+      <w:proofErr w:type="gramEnd"/>
+      <w:r>
+        <w:rPr>
+          <w:rFonts w:ascii="Times New Roman" w:hAnsi="Times New Roman" w:cs="Times New Roman"/>
+        </w:rPr>
+        <w:t>)</w:t>
+      </w:r>
+    </w:p>
+    <w:p>
+      <w:pPr>
+        <w:pStyle w:val="ListParagraph"/>
+        <w:numPr>
+          <w:ilvl w:val="0"/>
+          <w:numId w:val="2"/>
+        </w:numPr>
+        <w:rPr>
+          <w:rFonts w:ascii="Times New Roman" w:hAnsi="Times New Roman" w:cs="Times New Roman"/>
+        </w:rPr>
+      </w:pPr>
+      <w:proofErr w:type="spellStart"/>
+      <w:proofErr w:type="gramStart"/>
+      <w:r>
+        <w:rPr>
+          <w:rFonts w:ascii="Times New Roman" w:hAnsi="Times New Roman" w:cs="Times New Roman"/>
+        </w:rPr>
+        <w:t>isVariable</w:t>
+      </w:r>
+      <w:proofErr w:type="spellEnd"/>
+      <w:r>
+        <w:rPr>
+          <w:rFonts w:ascii="Times New Roman" w:hAnsi="Times New Roman" w:cs="Times New Roman"/>
+        </w:rPr>
+        <w:t>(</w:t>
+      </w:r>
+      <w:proofErr w:type="gramEnd"/>
+      <w:r>
+        <w:rPr>
+          <w:rFonts w:ascii="Times New Roman" w:hAnsi="Times New Roman" w:cs="Times New Roman"/>
+        </w:rPr>
+        <w:t>)</w:t>
+      </w:r>
+    </w:p>
+    <w:p>
+      <w:pPr>
+        <w:pStyle w:val="ListParagraph"/>
+        <w:numPr>
+          <w:ilvl w:val="0"/>
+          <w:numId w:val="2"/>
+        </w:numPr>
+        <w:rPr>
+          <w:rFonts w:ascii="Times New Roman" w:hAnsi="Times New Roman" w:cs="Times New Roman"/>
+        </w:rPr>
+      </w:pPr>
+      <w:proofErr w:type="spellStart"/>
+      <w:proofErr w:type="gramStart"/>
+      <w:r>
+        <w:rPr>
+          <w:rFonts w:ascii="Times New Roman" w:hAnsi="Times New Roman" w:cs="Times New Roman"/>
+        </w:rPr>
+        <w:t>isArray</w:t>
+      </w:r>
+      <w:proofErr w:type="spellEnd"/>
+      <w:r>
+        <w:rPr>
+          <w:rFonts w:ascii="Times New Roman" w:hAnsi="Times New Roman" w:cs="Times New Roman"/>
+        </w:rPr>
+        <w:t>(</w:t>
+      </w:r>
+      <w:proofErr w:type="gramEnd"/>
+      <w:r>
+        <w:rPr>
+          <w:rFonts w:ascii="Times New Roman" w:hAnsi="Times New Roman" w:cs="Times New Roman"/>
+        </w:rPr>
+        <w:t>)</w:t>
+      </w:r>
+    </w:p>
+    <w:p>
+      <w:pPr>
+        <w:pStyle w:val="ListParagraph"/>
+        <w:numPr>
+          <w:ilvl w:val="0"/>
+          <w:numId w:val="2"/>
+        </w:numPr>
+        <w:rPr>
+          <w:rFonts w:ascii="Times New Roman" w:hAnsi="Times New Roman" w:cs="Times New Roman"/>
+        </w:rPr>
+      </w:pPr>
+      <w:proofErr w:type="spellStart"/>
+      <w:proofErr w:type="gramStart"/>
+      <w:r>
+        <w:rPr>
+          <w:rFonts w:ascii="Times New Roman" w:hAnsi="Times New Roman" w:cs="Times New Roman"/>
+        </w:rPr>
+        <w:t>isFunction</w:t>
+      </w:r>
+      <w:proofErr w:type="spellEnd"/>
+      <w:r>
+        <w:rPr>
+          <w:rFonts w:ascii="Times New Roman" w:hAnsi="Times New Roman" w:cs="Times New Roman"/>
+        </w:rPr>
+        <w:t>(</w:t>
+      </w:r>
+      <w:proofErr w:type="gramEnd"/>
+      <w:r>
+        <w:rPr>
+          <w:rFonts w:ascii="Times New Roman" w:hAnsi="Times New Roman" w:cs="Times New Roman"/>
+        </w:rPr>
+        <w:t>)</w:t>
+      </w:r>
+    </w:p>
+    <w:p>
+      <w:pPr>
+        <w:pStyle w:val="ListParagraph"/>
+        <w:numPr>
+          <w:ilvl w:val="0"/>
+          <w:numId w:val="2"/>
+        </w:numPr>
+        <w:rPr>
+          <w:rFonts w:ascii="Times New Roman" w:hAnsi="Times New Roman" w:cs="Times New Roman"/>
+        </w:rPr>
+      </w:pPr>
+      <w:proofErr w:type="spellStart"/>
+      <w:proofErr w:type="gramStart"/>
+      <w:r>
+        <w:rPr>
+          <w:rFonts w:ascii="Times New Roman" w:hAnsi="Times New Roman" w:cs="Times New Roman"/>
+        </w:rPr>
+        <w:t>is</w:t>
+      </w:r>
+      <w:r>
+        <w:rPr>
+          <w:rFonts w:ascii="Times New Roman" w:hAnsi="Times New Roman" w:cs="Times New Roman"/>
+        </w:rPr>
+        <w:t>Procedure</w:t>
+      </w:r>
+      <w:proofErr w:type="spellEnd"/>
+      <w:r>
+        <w:rPr>
+          <w:rFonts w:ascii="Times New Roman" w:hAnsi="Times New Roman" w:cs="Times New Roman"/>
+        </w:rPr>
+        <w:t>(</w:t>
+      </w:r>
+      <w:proofErr w:type="gramEnd"/>
+      <w:r>
+        <w:rPr>
+          <w:rFonts w:ascii="Times New Roman" w:hAnsi="Times New Roman" w:cs="Times New Roman"/>
+        </w:rPr>
+        <w:t>)</w:t>
+      </w:r>
+    </w:p>
+    <w:p>
+      <w:pPr>
+        <w:rPr>
+          <w:rFonts w:ascii="Times New Roman" w:hAnsi="Times New Roman" w:cs="Times New Roman"/>
+        </w:rPr>
+      </w:pPr>
+    </w:p>
+    <w:p>
+      <w:pPr>
+        <w:rPr>
+          <w:rFonts w:ascii="Times New Roman" w:hAnsi="Times New Roman" w:cs="Times New Roman"/>
+        </w:rPr>
+      </w:pPr>
+    </w:p>
+    <w:p>
+      <w:pPr>
+        <w:rPr>
+          <w:rFonts w:ascii="Times New Roman" w:hAnsi="Times New Roman" w:cs="Times New Roman"/>
+        </w:rPr>
+      </w:pPr>
+    </w:p>
+    <w:p>
+      <w:pPr>
+        <w:rPr>
+          <w:rFonts w:ascii="Times New Roman" w:hAnsi="Times New Roman" w:cs="Times New Roman"/>
+        </w:rPr>
+      </w:pPr>
+    </w:p>
+    <w:p>
+      <w:pPr>
+        <w:rPr>
+          <w:rFonts w:ascii="Times New Roman" w:hAnsi="Times New Roman" w:cs="Times New Roman"/>
           <w:b/>
         </w:rPr>
       </w:pPr>
@@ -1698,7 +2263,6 @@
           <w:rFonts w:ascii="Times New Roman" w:hAnsi="Times New Roman" w:cs="Times New Roman"/>
           <w:b/>
         </w:rPr>
-        <w:lastRenderedPageBreak/>
         <w:t>Version history:</w:t>
       </w:r>
     </w:p>
@@ -1714,7 +2278,45 @@
           <w:rFonts w:ascii="Times New Roman" w:hAnsi="Times New Roman" w:cs="Times New Roman"/>
           <w:b/>
         </w:rPr>
+        <w:t xml:space="preserve">2/24/19 – </w:t>
+      </w:r>
+      <w:proofErr w:type="spellStart"/>
+      <w:r>
+        <w:rPr>
+          <w:rFonts w:ascii="Times New Roman" w:hAnsi="Times New Roman" w:cs="Times New Roman"/>
+          <w:b/>
+        </w:rPr>
+        <w:t>Symbol_Table</w:t>
+      </w:r>
+      <w:proofErr w:type="spellEnd"/>
+      <w:r>
+        <w:rPr>
+          <w:rFonts w:ascii="Times New Roman" w:hAnsi="Times New Roman" w:cs="Times New Roman"/>
+          <w:b/>
+        </w:rPr>
+        <w:t xml:space="preserve"> chapter added</w:t>
+      </w:r>
+    </w:p>
+    <w:p>
+      <w:pPr>
+        <w:rPr>
+          <w:rFonts w:ascii="Times New Roman" w:hAnsi="Times New Roman" w:cs="Times New Roman"/>
+          <w:b/>
+        </w:rPr>
+      </w:pPr>
+      <w:r>
+        <w:rPr>
+          <w:rFonts w:ascii="Times New Roman" w:hAnsi="Times New Roman" w:cs="Times New Roman"/>
+          <w:b/>
+        </w:rPr>
         <w:t>2/15/19 – Parser chapter</w:t>
+      </w:r>
+      <w:r>
+        <w:rPr>
+          <w:rFonts w:ascii="Times New Roman" w:hAnsi="Times New Roman" w:cs="Times New Roman"/>
+          <w:b/>
+        </w:rPr>
+        <w:t xml:space="preserve"> added</w:t>
       </w:r>
     </w:p>
     <w:p>
@@ -1904,8 +2506,100 @@
       </w:pPr>
     </w:lvl>
   </w:abstractNum>
+  <w:abstractNum w:abstractNumId="1" w15:restartNumberingAfterBreak="0">
+    <w:nsid w:val="24F62393"/>
+    <w:multiLevelType w:val="hybridMultilevel"/>
+    <w:tmpl w:val="13806616"/>
+    <w:lvl w:ilvl="0" w:tplc="0409000F">
+      <w:start w:val="1"/>
+      <w:numFmt w:val="decimal"/>
+      <w:lvlText w:val="%1."/>
+      <w:lvlJc w:val="left"/>
+      <w:pPr>
+        <w:ind w:left="720" w:hanging="360"/>
+      </w:pPr>
+      <w:rPr>
+        <w:rFonts w:hint="default"/>
+      </w:rPr>
+    </w:lvl>
+    <w:lvl w:ilvl="1" w:tplc="04090019" w:tentative="1">
+      <w:start w:val="1"/>
+      <w:numFmt w:val="lowerLetter"/>
+      <w:lvlText w:val="%2."/>
+      <w:lvlJc w:val="left"/>
+      <w:pPr>
+        <w:ind w:left="1440" w:hanging="360"/>
+      </w:pPr>
+    </w:lvl>
+    <w:lvl w:ilvl="2" w:tplc="0409001B" w:tentative="1">
+      <w:start w:val="1"/>
+      <w:numFmt w:val="lowerRoman"/>
+      <w:lvlText w:val="%3."/>
+      <w:lvlJc w:val="right"/>
+      <w:pPr>
+        <w:ind w:left="2160" w:hanging="180"/>
+      </w:pPr>
+    </w:lvl>
+    <w:lvl w:ilvl="3" w:tplc="0409000F" w:tentative="1">
+      <w:start w:val="1"/>
+      <w:numFmt w:val="decimal"/>
+      <w:lvlText w:val="%4."/>
+      <w:lvlJc w:val="left"/>
+      <w:pPr>
+        <w:ind w:left="2880" w:hanging="360"/>
+      </w:pPr>
+    </w:lvl>
+    <w:lvl w:ilvl="4" w:tplc="04090019" w:tentative="1">
+      <w:start w:val="1"/>
+      <w:numFmt w:val="lowerLetter"/>
+      <w:lvlText w:val="%5."/>
+      <w:lvlJc w:val="left"/>
+      <w:pPr>
+        <w:ind w:left="3600" w:hanging="360"/>
+      </w:pPr>
+    </w:lvl>
+    <w:lvl w:ilvl="5" w:tplc="0409001B" w:tentative="1">
+      <w:start w:val="1"/>
+      <w:numFmt w:val="lowerRoman"/>
+      <w:lvlText w:val="%6."/>
+      <w:lvlJc w:val="right"/>
+      <w:pPr>
+        <w:ind w:left="4320" w:hanging="180"/>
+      </w:pPr>
+    </w:lvl>
+    <w:lvl w:ilvl="6" w:tplc="0409000F" w:tentative="1">
+      <w:start w:val="1"/>
+      <w:numFmt w:val="decimal"/>
+      <w:lvlText w:val="%7."/>
+      <w:lvlJc w:val="left"/>
+      <w:pPr>
+        <w:ind w:left="5040" w:hanging="360"/>
+      </w:pPr>
+    </w:lvl>
+    <w:lvl w:ilvl="7" w:tplc="04090019" w:tentative="1">
+      <w:start w:val="1"/>
+      <w:numFmt w:val="lowerLetter"/>
+      <w:lvlText w:val="%8."/>
+      <w:lvlJc w:val="left"/>
+      <w:pPr>
+        <w:ind w:left="5760" w:hanging="360"/>
+      </w:pPr>
+    </w:lvl>
+    <w:lvl w:ilvl="8" w:tplc="0409001B" w:tentative="1">
+      <w:start w:val="1"/>
+      <w:numFmt w:val="lowerRoman"/>
+      <w:lvlText w:val="%9."/>
+      <w:lvlJc w:val="right"/>
+      <w:pPr>
+        <w:ind w:left="6480" w:hanging="180"/>
+      </w:pPr>
+    </w:lvl>
+  </w:abstractNum>
   <w:num w:numId="1">
     <w:abstractNumId w:val="0"/>
+  </w:num>
+  <w:num w:numId="2">
+    <w:abstractNumId w:val="1"/>
   </w:num>
 </w:numbering>
 </file>

</xml_diff>